<commit_message>
editing the word Documentation
</commit_message>
<xml_diff>
--- a/MFLIP Adventures Safaris Documentation.docx
+++ b/MFLIP Adventures Safaris Documentation.docx
@@ -271,22 +271,6 @@
       </w:pPr>
       <w:r>
         <w:rPr>
-          <w:rFonts w:ascii="Segoe UI Emoji" w:eastAsia="Times New Roman" w:hAnsi="Segoe UI Emoji" w:cs="Segoe UI Emoji"/>
-          <w:kern w:val="0"/>
-          <w14:ligatures w14:val="none"/>
-        </w:rPr>
-        <w:t>📢</w:t>
-      </w:r>
-      <w:r>
-        <w:rPr>
-          <w:rFonts w:ascii="Times New Roman" w:eastAsia="Times New Roman" w:hAnsi="Times New Roman" w:cs="Times New Roman"/>
-          <w:kern w:val="0"/>
-          <w14:ligatures w14:val="none"/>
-        </w:rPr>
-        <w:t xml:space="preserve"> </w:t>
-      </w:r>
-      <w:r>
-        <w:rPr>
           <w:rFonts w:ascii="Times New Roman" w:eastAsia="Times New Roman" w:hAnsi="Times New Roman" w:cs="Times New Roman"/>
           <w:b/>
           <w:bCs/>
@@ -319,22 +303,6 @@
       </w:pPr>
       <w:r>
         <w:rPr>
-          <w:rFonts w:ascii="Segoe UI Emoji" w:eastAsia="Times New Roman" w:hAnsi="Segoe UI Emoji" w:cs="Segoe UI Emoji"/>
-          <w:kern w:val="0"/>
-          <w14:ligatures w14:val="none"/>
-        </w:rPr>
-        <w:t>🛒</w:t>
-      </w:r>
-      <w:r>
-        <w:rPr>
-          <w:rFonts w:ascii="Times New Roman" w:eastAsia="Times New Roman" w:hAnsi="Times New Roman" w:cs="Times New Roman"/>
-          <w:kern w:val="0"/>
-          <w14:ligatures w14:val="none"/>
-        </w:rPr>
-        <w:t xml:space="preserve"> </w:t>
-      </w:r>
-      <w:r>
-        <w:rPr>
           <w:rFonts w:ascii="Times New Roman" w:eastAsia="Times New Roman" w:hAnsi="Times New Roman" w:cs="Times New Roman"/>
           <w:b/>
           <w:bCs/>
@@ -367,22 +335,6 @@
       </w:pPr>
       <w:r>
         <w:rPr>
-          <w:rFonts w:ascii="Segoe UI Emoji" w:eastAsia="Times New Roman" w:hAnsi="Segoe UI Emoji" w:cs="Segoe UI Emoji"/>
-          <w:kern w:val="0"/>
-          <w14:ligatures w14:val="none"/>
-        </w:rPr>
-        <w:t>🔄</w:t>
-      </w:r>
-      <w:r>
-        <w:rPr>
-          <w:rFonts w:ascii="Times New Roman" w:eastAsia="Times New Roman" w:hAnsi="Times New Roman" w:cs="Times New Roman"/>
-          <w:kern w:val="0"/>
-          <w14:ligatures w14:val="none"/>
-        </w:rPr>
-        <w:t xml:space="preserve"> </w:t>
-      </w:r>
-      <w:r>
-        <w:rPr>
           <w:rFonts w:ascii="Times New Roman" w:eastAsia="Times New Roman" w:hAnsi="Times New Roman" w:cs="Times New Roman"/>
           <w:b/>
           <w:bCs/>
@@ -415,22 +367,6 @@
       </w:pPr>
       <w:r>
         <w:rPr>
-          <w:rFonts w:ascii="Segoe UI Emoji" w:eastAsia="Times New Roman" w:hAnsi="Segoe UI Emoji" w:cs="Segoe UI Emoji"/>
-          <w:kern w:val="0"/>
-          <w14:ligatures w14:val="none"/>
-        </w:rPr>
-        <w:t>💳</w:t>
-      </w:r>
-      <w:r>
-        <w:rPr>
-          <w:rFonts w:ascii="Times New Roman" w:eastAsia="Times New Roman" w:hAnsi="Times New Roman" w:cs="Times New Roman"/>
-          <w:kern w:val="0"/>
-          <w14:ligatures w14:val="none"/>
-        </w:rPr>
-        <w:t xml:space="preserve"> </w:t>
-      </w:r>
-      <w:r>
-        <w:rPr>
           <w:rFonts w:ascii="Times New Roman" w:eastAsia="Times New Roman" w:hAnsi="Times New Roman" w:cs="Times New Roman"/>
           <w:b/>
           <w:bCs/>
@@ -463,22 +399,6 @@
       </w:pPr>
       <w:r>
         <w:rPr>
-          <w:rFonts w:ascii="Segoe UI Emoji" w:eastAsia="Times New Roman" w:hAnsi="Segoe UI Emoji" w:cs="Segoe UI Emoji"/>
-          <w:kern w:val="0"/>
-          <w14:ligatures w14:val="none"/>
-        </w:rPr>
-        <w:t>📊</w:t>
-      </w:r>
-      <w:r>
-        <w:rPr>
-          <w:rFonts w:ascii="Times New Roman" w:eastAsia="Times New Roman" w:hAnsi="Times New Roman" w:cs="Times New Roman"/>
-          <w:kern w:val="0"/>
-          <w14:ligatures w14:val="none"/>
-        </w:rPr>
-        <w:t xml:space="preserve"> </w:t>
-      </w:r>
-      <w:r>
-        <w:rPr>
           <w:rFonts w:ascii="Times New Roman" w:eastAsia="Times New Roman" w:hAnsi="Times New Roman" w:cs="Times New Roman"/>
           <w:b/>
           <w:bCs/>
@@ -525,14 +445,6 @@
       </w:pPr>
       <w:r>
         <w:rPr>
-          <w:rFonts w:ascii="Segoe UI Emoji" w:eastAsia="Times New Roman" w:hAnsi="Segoe UI Emoji" w:cs="Segoe UI Emoji"/>
-          <w:kern w:val="0"/>
-          <w14:ligatures w14:val="none"/>
-        </w:rPr>
-        <w:t>🔹</w:t>
-      </w:r>
-      <w:r>
-        <w:rPr>
           <w:rFonts w:ascii="Times New Roman" w:eastAsia="Times New Roman" w:hAnsi="Times New Roman" w:cs="Times New Roman"/>
           <w:kern w:val="0"/>
           <w14:ligatures w14:val="none"/>
@@ -915,7 +827,6 @@
           <w:kern w:val="0"/>
           <w14:ligatures w14:val="none"/>
         </w:rPr>
-        <w:lastRenderedPageBreak/>
         <w:t>Manage profile and preferences.</w:t>
       </w:r>
     </w:p>
@@ -970,6 +881,7 @@
           <w:kern w:val="0"/>
           <w14:ligatures w14:val="none"/>
         </w:rPr>
+        <w:lastRenderedPageBreak/>
         <w:t>Contact form, live chat, or WhatsApp integration.</w:t>
       </w:r>
     </w:p>
@@ -1016,19 +928,11 @@
       </w:pPr>
       <w:r>
         <w:rPr>
-          <w:rFonts w:ascii="Segoe UI Emoji" w:eastAsia="Times New Roman" w:hAnsi="Segoe UI Emoji" w:cs="Segoe UI Emoji"/>
-          <w:kern w:val="0"/>
-          <w14:ligatures w14:val="none"/>
-        </w:rPr>
-        <w:t>🔹</w:t>
-      </w:r>
-      <w:r>
-        <w:rPr>
-          <w:rFonts w:ascii="Times New Roman" w:eastAsia="Times New Roman" w:hAnsi="Times New Roman" w:cs="Times New Roman"/>
-          <w:kern w:val="0"/>
-          <w14:ligatures w14:val="none"/>
-        </w:rPr>
-        <w:t xml:space="preserve"> Backend (Admin-Facing)</w:t>
+          <w:rFonts w:ascii="Times New Roman" w:eastAsia="Times New Roman" w:hAnsi="Times New Roman" w:cs="Times New Roman"/>
+          <w:kern w:val="0"/>
+          <w14:ligatures w14:val="none"/>
+        </w:rPr>
+        <w:t>Backend (Admin-Facing)</w:t>
       </w:r>
     </w:p>
     <w:p>
@@ -1498,19 +1402,11 @@
       </w:pPr>
       <w:r>
         <w:rPr>
-          <w:rFonts w:ascii="Segoe UI Emoji" w:eastAsia="Times New Roman" w:hAnsi="Segoe UI Emoji" w:cs="Segoe UI Emoji"/>
-          <w:kern w:val="0"/>
-          <w14:ligatures w14:val="none"/>
-        </w:rPr>
-        <w:t>🔹</w:t>
-      </w:r>
-      <w:r>
-        <w:rPr>
-          <w:rFonts w:ascii="Times New Roman" w:eastAsia="Times New Roman" w:hAnsi="Times New Roman" w:cs="Times New Roman"/>
-          <w:kern w:val="0"/>
-          <w14:ligatures w14:val="none"/>
-        </w:rPr>
-        <w:t xml:space="preserve"> Technical Operations</w:t>
+          <w:rFonts w:ascii="Times New Roman" w:eastAsia="Times New Roman" w:hAnsi="Times New Roman" w:cs="Times New Roman"/>
+          <w:kern w:val="0"/>
+          <w14:ligatures w14:val="none"/>
+        </w:rPr>
+        <w:t>Technical Operations</w:t>
       </w:r>
     </w:p>
     <w:p>
@@ -1934,25 +1830,25 @@
           <w:kern w:val="0"/>
           <w14:ligatures w14:val="none"/>
         </w:rPr>
+        <w:t>Backup &amp; recovery systems.</w:t>
+      </w:r>
+    </w:p>
+    <w:p>
+      <w:pPr>
+        <w:spacing w:before="100" w:beforeAutospacing="1" w:after="100" w:afterAutospacing="1" w:line="240" w:lineRule="auto"/>
+        <w:rPr>
+          <w:rFonts w:ascii="Times New Roman" w:eastAsia="Times New Roman" w:hAnsi="Times New Roman" w:cs="Times New Roman"/>
+          <w:kern w:val="0"/>
+          <w14:ligatures w14:val="none"/>
+        </w:rPr>
+      </w:pPr>
+      <w:r>
+        <w:rPr>
+          <w:rFonts w:ascii="Times New Roman" w:eastAsia="Times New Roman" w:hAnsi="Times New Roman" w:cs="Times New Roman"/>
+          <w:kern w:val="0"/>
+          <w14:ligatures w14:val="none"/>
+        </w:rPr>
         <w:lastRenderedPageBreak/>
-        <w:t>Backup &amp; recovery systems.</w:t>
-      </w:r>
-    </w:p>
-    <w:p>
-      <w:pPr>
-        <w:spacing w:before="100" w:beforeAutospacing="1" w:after="100" w:afterAutospacing="1" w:line="240" w:lineRule="auto"/>
-        <w:rPr>
-          <w:rFonts w:ascii="Times New Roman" w:eastAsia="Times New Roman" w:hAnsi="Times New Roman" w:cs="Times New Roman"/>
-          <w:kern w:val="0"/>
-          <w14:ligatures w14:val="none"/>
-        </w:rPr>
-      </w:pPr>
-      <w:r>
-        <w:rPr>
-          <w:rFonts w:ascii="Times New Roman" w:eastAsia="Times New Roman" w:hAnsi="Times New Roman" w:cs="Times New Roman"/>
-          <w:kern w:val="0"/>
-          <w14:ligatures w14:val="none"/>
-        </w:rPr>
         <w:t>4. Additional Operations You Might Have Forgotten</w:t>
       </w:r>
     </w:p>
@@ -2007,22 +1903,6 @@
       </w:pPr>
       <w:r>
         <w:rPr>
-          <w:rFonts w:ascii="Segoe UI Emoji" w:eastAsia="Times New Roman" w:hAnsi="Segoe UI Emoji" w:cs="Segoe UI Emoji"/>
-          <w:kern w:val="0"/>
-          <w14:ligatures w14:val="none"/>
-        </w:rPr>
-        <w:t>📝</w:t>
-      </w:r>
-      <w:r>
-        <w:rPr>
-          <w:rFonts w:ascii="Times New Roman" w:eastAsia="Times New Roman" w:hAnsi="Times New Roman" w:cs="Times New Roman"/>
-          <w:kern w:val="0"/>
-          <w14:ligatures w14:val="none"/>
-        </w:rPr>
-        <w:t xml:space="preserve"> </w:t>
-      </w:r>
-      <w:r>
-        <w:rPr>
           <w:rFonts w:ascii="Times New Roman" w:eastAsia="Times New Roman" w:hAnsi="Times New Roman" w:cs="Times New Roman"/>
           <w:b/>
           <w:bCs/>
@@ -2055,22 +1935,6 @@
       </w:pPr>
       <w:r>
         <w:rPr>
-          <w:rFonts w:ascii="Segoe UI Emoji" w:eastAsia="Times New Roman" w:hAnsi="Segoe UI Emoji" w:cs="Segoe UI Emoji"/>
-          <w:kern w:val="0"/>
-          <w14:ligatures w14:val="none"/>
-        </w:rPr>
-        <w:t>🎯</w:t>
-      </w:r>
-      <w:r>
-        <w:rPr>
-          <w:rFonts w:ascii="Times New Roman" w:eastAsia="Times New Roman" w:hAnsi="Times New Roman" w:cs="Times New Roman"/>
-          <w:kern w:val="0"/>
-          <w14:ligatures w14:val="none"/>
-        </w:rPr>
-        <w:t xml:space="preserve"> </w:t>
-      </w:r>
-      <w:r>
-        <w:rPr>
           <w:rFonts w:ascii="Times New Roman" w:eastAsia="Times New Roman" w:hAnsi="Times New Roman" w:cs="Times New Roman"/>
           <w:b/>
           <w:bCs/>
@@ -2103,22 +1967,6 @@
       </w:pPr>
       <w:r>
         <w:rPr>
-          <w:rFonts w:ascii="Segoe UI Emoji" w:eastAsia="Times New Roman" w:hAnsi="Segoe UI Emoji" w:cs="Segoe UI Emoji"/>
-          <w:kern w:val="0"/>
-          <w14:ligatures w14:val="none"/>
-        </w:rPr>
-        <w:t>🌍</w:t>
-      </w:r>
-      <w:r>
-        <w:rPr>
-          <w:rFonts w:ascii="Times New Roman" w:eastAsia="Times New Roman" w:hAnsi="Times New Roman" w:cs="Times New Roman"/>
-          <w:kern w:val="0"/>
-          <w14:ligatures w14:val="none"/>
-        </w:rPr>
-        <w:t xml:space="preserve"> </w:t>
-      </w:r>
-      <w:r>
-        <w:rPr>
           <w:rFonts w:ascii="Times New Roman" w:eastAsia="Times New Roman" w:hAnsi="Times New Roman" w:cs="Times New Roman"/>
           <w:b/>
           <w:bCs/>
@@ -2151,22 +1999,6 @@
       </w:pPr>
       <w:r>
         <w:rPr>
-          <w:rFonts w:ascii="Segoe UI Emoji" w:eastAsia="Times New Roman" w:hAnsi="Segoe UI Emoji" w:cs="Segoe UI Emoji"/>
-          <w:kern w:val="0"/>
-          <w14:ligatures w14:val="none"/>
-        </w:rPr>
-        <w:t>📱</w:t>
-      </w:r>
-      <w:r>
-        <w:rPr>
-          <w:rFonts w:ascii="Times New Roman" w:eastAsia="Times New Roman" w:hAnsi="Times New Roman" w:cs="Times New Roman"/>
-          <w:kern w:val="0"/>
-          <w14:ligatures w14:val="none"/>
-        </w:rPr>
-        <w:t xml:space="preserve"> </w:t>
-      </w:r>
-      <w:r>
-        <w:rPr>
           <w:rFonts w:ascii="Times New Roman" w:eastAsia="Times New Roman" w:hAnsi="Times New Roman" w:cs="Times New Roman"/>
           <w:b/>
           <w:bCs/>
@@ -2199,22 +2031,6 @@
       </w:pPr>
       <w:r>
         <w:rPr>
-          <w:rFonts w:ascii="Segoe UI Emoji" w:eastAsia="Times New Roman" w:hAnsi="Segoe UI Emoji" w:cs="Segoe UI Emoji"/>
-          <w:kern w:val="0"/>
-          <w14:ligatures w14:val="none"/>
-        </w:rPr>
-        <w:t>🔔</w:t>
-      </w:r>
-      <w:r>
-        <w:rPr>
-          <w:rFonts w:ascii="Times New Roman" w:eastAsia="Times New Roman" w:hAnsi="Times New Roman" w:cs="Times New Roman"/>
-          <w:kern w:val="0"/>
-          <w14:ligatures w14:val="none"/>
-        </w:rPr>
-        <w:t xml:space="preserve"> </w:t>
-      </w:r>
-      <w:r>
-        <w:rPr>
           <w:rFonts w:ascii="Times New Roman" w:eastAsia="Times New Roman" w:hAnsi="Times New Roman" w:cs="Times New Roman"/>
           <w:b/>
           <w:bCs/>
@@ -2247,22 +2063,6 @@
       </w:pPr>
       <w:r>
         <w:rPr>
-          <w:rFonts w:ascii="Segoe UI Emoji" w:eastAsia="Times New Roman" w:hAnsi="Segoe UI Emoji" w:cs="Segoe UI Emoji"/>
-          <w:kern w:val="0"/>
-          <w14:ligatures w14:val="none"/>
-        </w:rPr>
-        <w:t>🗺️</w:t>
-      </w:r>
-      <w:r>
-        <w:rPr>
-          <w:rFonts w:ascii="Times New Roman" w:eastAsia="Times New Roman" w:hAnsi="Times New Roman" w:cs="Times New Roman"/>
-          <w:kern w:val="0"/>
-          <w14:ligatures w14:val="none"/>
-        </w:rPr>
-        <w:t xml:space="preserve"> </w:t>
-      </w:r>
-      <w:r>
-        <w:rPr>
           <w:rFonts w:ascii="Times New Roman" w:eastAsia="Times New Roman" w:hAnsi="Times New Roman" w:cs="Times New Roman"/>
           <w:b/>
           <w:bCs/>
@@ -2295,22 +2095,6 @@
       </w:pPr>
       <w:r>
         <w:rPr>
-          <w:rFonts w:ascii="Segoe UI Emoji" w:eastAsia="Times New Roman" w:hAnsi="Segoe UI Emoji" w:cs="Segoe UI Emoji"/>
-          <w:kern w:val="0"/>
-          <w14:ligatures w14:val="none"/>
-        </w:rPr>
-        <w:t>🛡️</w:t>
-      </w:r>
-      <w:r>
-        <w:rPr>
-          <w:rFonts w:ascii="Times New Roman" w:eastAsia="Times New Roman" w:hAnsi="Times New Roman" w:cs="Times New Roman"/>
-          <w:kern w:val="0"/>
-          <w14:ligatures w14:val="none"/>
-        </w:rPr>
-        <w:t xml:space="preserve"> </w:t>
-      </w:r>
-      <w:r>
-        <w:rPr>
           <w:rFonts w:ascii="Times New Roman" w:eastAsia="Times New Roman" w:hAnsi="Times New Roman" w:cs="Times New Roman"/>
           <w:b/>
           <w:bCs/>
@@ -3093,7 +2877,6 @@
           <w:kern w:val="0"/>
           <w14:ligatures w14:val="none"/>
         </w:rPr>
-        <w:lastRenderedPageBreak/>
         <w:t>Booking form → API → confirmation</w:t>
       </w:r>
     </w:p>
@@ -3162,6 +2945,7 @@
           <w:kern w:val="0"/>
           <w14:ligatures w14:val="none"/>
         </w:rPr>
+        <w:lastRenderedPageBreak/>
         <w:t>Laravel Blade or Vue.js dashboard</w:t>
       </w:r>
     </w:p>
@@ -3642,23 +3426,7 @@
           <w:kern w:val="0"/>
           <w14:ligatures w14:val="none"/>
         </w:rPr>
-        <w:t xml:space="preserve"> — ready to serve Nyeri, Nairobi, Kiambu, and beyond </w:t>
-      </w:r>
-      <w:r>
-        <w:rPr>
-          <w:rFonts w:ascii="Segoe UI Emoji" w:eastAsia="Times New Roman" w:hAnsi="Segoe UI Emoji" w:cs="Segoe UI Emoji"/>
-          <w:kern w:val="0"/>
-          <w14:ligatures w14:val="none"/>
-        </w:rPr>
-        <w:t>🌍</w:t>
-      </w:r>
-      <w:r>
-        <w:rPr>
-          <w:rFonts w:ascii="Times New Roman" w:eastAsia="Times New Roman" w:hAnsi="Times New Roman" w:cs="Times New Roman"/>
-          <w:kern w:val="0"/>
-          <w14:ligatures w14:val="none"/>
-        </w:rPr>
-        <w:t>.</w:t>
+        <w:t xml:space="preserve"> — ready to serve Nyeri, Nairobi, Kiambu, and beyond .</w:t>
       </w:r>
     </w:p>
     <w:p>

</xml_diff>